<commit_message>
Final - Final ch 6 check in
</commit_message>
<xml_diff>
--- a/chapters/ch06/ch06-references.docx
+++ b/chapters/ch06/ch06-references.docx
@@ -743,11 +743,30 @@
           <w:szCs w:val="20"/>
         </w:rPr>
       </w:pPr>
+    </w:p>
+    <w:p>
+      <w:proofErr w:type="spellStart"/>
+      <w:r>
+        <w:t>Tufte</w:t>
+      </w:r>
+      <w:proofErr w:type="spellEnd"/>
+      <w:r>
+        <w:t xml:space="preserve">, Edward. </w:t>
+      </w:r>
+      <w:r>
+        <w:rPr>
+          <w:i/>
+        </w:rPr>
+        <w:t>Envisioning Information.</w:t>
+      </w:r>
+      <w:r>
+        <w:t xml:space="preserve"> Graphics Press, 1990</w:t>
+      </w:r>
+    </w:p>
+    <w:p>
       <w:bookmarkStart w:id="0" w:name="_GoBack"/>
       <w:bookmarkEnd w:id="0"/>
     </w:p>
-    <w:p/>
-    <w:p/>
     <w:sectPr>
       <w:pgSz w:w="12240" w:h="15840"/>
       <w:pgMar w:top="1440" w:right="1800" w:bottom="1440" w:left="1800" w:header="720" w:footer="720" w:gutter="0"/>

</xml_diff>

<commit_message>
AR for Ch 6
</commit_message>
<xml_diff>
--- a/chapters/ch06/ch06-references.docx
+++ b/chapters/ch06/ch06-references.docx
@@ -526,7 +526,10 @@
       </w:r>
       <w:proofErr w:type="gramEnd"/>
     </w:p>
-    <w:p/>
+    <w:p>
+      <w:bookmarkStart w:id="0" w:name="_GoBack"/>
+    </w:p>
+    <w:bookmarkEnd w:id="0"/>
     <w:p>
       <w:pPr>
         <w:rPr>
@@ -763,10 +766,73 @@
         <w:t xml:space="preserve"> Graphics Press, 1990</w:t>
       </w:r>
     </w:p>
-    <w:p>
-      <w:bookmarkStart w:id="0" w:name="_GoBack"/>
-      <w:bookmarkEnd w:id="0"/>
-    </w:p>
+    <w:p/>
+    <w:p>
+      <w:pPr>
+        <w:rPr>
+          <w:rFonts w:ascii="Times" w:eastAsia="Times New Roman" w:hAnsi="Times" w:cs="Times New Roman"/>
+          <w:sz w:val="20"/>
+          <w:szCs w:val="20"/>
+        </w:rPr>
+      </w:pPr>
+      <w:proofErr w:type="spellStart"/>
+      <w:proofErr w:type="gramStart"/>
+      <w:r>
+        <w:rPr>
+          <w:rFonts w:ascii="Arial" w:eastAsia="Times New Roman" w:hAnsi="Arial" w:cs="Arial"/>
+          <w:color w:val="222222"/>
+          <w:sz w:val="20"/>
+          <w:szCs w:val="20"/>
+          <w:shd w:val="clear" w:color="auto" w:fill="FFFFFF"/>
+        </w:rPr>
+        <w:t>Simkin</w:t>
+      </w:r>
+      <w:proofErr w:type="spellEnd"/>
+      <w:r>
+        <w:rPr>
+          <w:rFonts w:ascii="Arial" w:eastAsia="Times New Roman" w:hAnsi="Arial" w:cs="Arial"/>
+          <w:color w:val="222222"/>
+          <w:sz w:val="20"/>
+          <w:szCs w:val="20"/>
+          <w:shd w:val="clear" w:color="auto" w:fill="FFFFFF"/>
+        </w:rPr>
+        <w:t>, David, and Reid Hastie.</w:t>
+      </w:r>
+      <w:proofErr w:type="gramEnd"/>
+      <w:r>
+        <w:rPr>
+          <w:rFonts w:ascii="Arial" w:eastAsia="Times New Roman" w:hAnsi="Arial" w:cs="Arial"/>
+          <w:color w:val="222222"/>
+          <w:sz w:val="20"/>
+          <w:szCs w:val="20"/>
+          <w:shd w:val="clear" w:color="auto" w:fill="FFFFFF"/>
+        </w:rPr>
+        <w:t xml:space="preserve"> "An information-processing analysis of graph perception." </w:t>
+      </w:r>
+      <w:r>
+        <w:rPr>
+          <w:rFonts w:ascii="Arial" w:eastAsia="Times New Roman" w:hAnsi="Arial" w:cs="Arial"/>
+          <w:i/>
+          <w:iCs/>
+          <w:color w:val="222222"/>
+          <w:sz w:val="20"/>
+          <w:szCs w:val="20"/>
+          <w:shd w:val="clear" w:color="auto" w:fill="FFFFFF"/>
+        </w:rPr>
+        <w:t>Journal of the American Statistical Association</w:t>
+      </w:r>
+      <w:r>
+        <w:rPr>
+          <w:rFonts w:ascii="Arial" w:eastAsia="Times New Roman" w:hAnsi="Arial" w:cs="Arial"/>
+          <w:color w:val="222222"/>
+          <w:sz w:val="20"/>
+          <w:szCs w:val="20"/>
+          <w:shd w:val="clear" w:color="auto" w:fill="FFFFFF"/>
+        </w:rPr>
+        <w:t> 82.398 (1987): 454-465.</w:t>
+      </w:r>
+    </w:p>
+    <w:p/>
     <w:sectPr>
       <w:pgSz w:w="12240" w:h="15840"/>
       <w:pgMar w:top="1440" w:right="1800" w:bottom="1440" w:left="1800" w:header="720" w:footer="720" w:gutter="0"/>

</xml_diff>